<commit_message>
DML statements - 2nd January
</commit_message>
<xml_diff>
--- a/DAY_8.docx
+++ b/DAY_8.docx
@@ -549,14 +549,6 @@
           <w:szCs w:val="24"/>
         </w:rPr>
         <w:tab/>
-      </w:r>
-      <w:r>
-        <w:rPr>
-          <w:rFonts w:ascii="TimesNewRoman" w:hAnsi="TimesNewRoman" w:cs="TimesNewRoman"/>
-          <w:color w:val="1F497D" w:themeColor="text2"/>
-          <w:sz w:val="24"/>
-          <w:szCs w:val="24"/>
-        </w:rPr>
         <w:t xml:space="preserve">CREATE TABLE MY_EMPLOYEE </w:t>
       </w:r>
     </w:p>
@@ -2302,14 +2294,6 @@
           <w:szCs w:val="24"/>
         </w:rPr>
         <w:tab/>
-      </w:r>
-      <w:r>
-        <w:rPr>
-          <w:rFonts w:ascii="TimesNewRoman" w:hAnsi="TimesNewRoman" w:cs="TimesNewRoman"/>
-          <w:color w:val="1F497D" w:themeColor="text2"/>
-          <w:sz w:val="24"/>
-          <w:szCs w:val="24"/>
-        </w:rPr>
         <w:t>UPDATE MY_EMPLOYEE</w:t>
       </w:r>
     </w:p>
@@ -2404,14 +2388,6 @@
           <w:szCs w:val="24"/>
         </w:rPr>
         <w:tab/>
-      </w:r>
-      <w:r>
-        <w:rPr>
-          <w:rFonts w:ascii="TimesNewRoman" w:hAnsi="TimesNewRoman" w:cs="TimesNewRoman"/>
-          <w:color w:val="1F497D" w:themeColor="text2"/>
-          <w:sz w:val="24"/>
-          <w:szCs w:val="24"/>
-        </w:rPr>
         <w:t>UPDATE MY_EMPLOYEE</w:t>
       </w:r>
     </w:p>
@@ -2643,14 +2619,6 @@
           <w:szCs w:val="24"/>
         </w:rPr>
         <w:tab/>
-      </w:r>
-      <w:r>
-        <w:rPr>
-          <w:rFonts w:ascii="TimesNewRoman" w:hAnsi="TimesNewRoman" w:cs="TimesNewRoman"/>
-          <w:color w:val="1F497D" w:themeColor="text2"/>
-          <w:sz w:val="24"/>
-          <w:szCs w:val="24"/>
-        </w:rPr>
         <w:t>DELETE</w:t>
       </w:r>
     </w:p>
@@ -3410,14 +3378,6 @@
           <w:szCs w:val="24"/>
         </w:rPr>
         <w:tab/>
-      </w:r>
-      <w:r>
-        <w:rPr>
-          <w:rFonts w:ascii="TimesNewRoman" w:hAnsi="TimesNewRoman" w:cs="TimesNewRoman"/>
-          <w:color w:val="1F497D" w:themeColor="text2"/>
-          <w:sz w:val="24"/>
-          <w:szCs w:val="24"/>
-        </w:rPr>
         <w:t xml:space="preserve">SELECT * </w:t>
       </w:r>
     </w:p>
@@ -3731,8 +3691,6 @@
         <w:tab/>
         <w:t>COMMIT;</w:t>
       </w:r>
-      <w:bookmarkStart w:id="0" w:name="_GoBack"/>
-      <w:bookmarkEnd w:id="0"/>
     </w:p>
     <w:p>
       <w:pPr>
@@ -4037,6 +3995,301 @@
     </w:p>
     <w:p>
       <w:pPr>
+        <w:spacing w:line="360" w:lineRule="auto"/>
+        <w:rPr>
+          <w:rFonts w:ascii="TimesNewRoman" w:hAnsi="TimesNewRoman" w:cs="TimesNewRoman"/>
+          <w:color w:val="1F497D" w:themeColor="text2"/>
+          <w:sz w:val="24"/>
+          <w:szCs w:val="24"/>
+        </w:rPr>
+      </w:pPr>
+      <w:r>
+        <w:rPr>
+          <w:rFonts w:ascii="TimesNewRoman" w:hAnsi="TimesNewRoman" w:cs="TimesNewRoman"/>
+          <w:color w:val="1F497D" w:themeColor="text2"/>
+          <w:sz w:val="24"/>
+          <w:szCs w:val="24"/>
+        </w:rPr>
+        <w:tab/>
+        <w:t>INSERT INTO MY_EMPLOYEE (</w:t>
+      </w:r>
+    </w:p>
+    <w:p>
+      <w:pPr>
+        <w:spacing w:line="360" w:lineRule="auto"/>
+        <w:ind w:left="1440"/>
+        <w:rPr>
+          <w:rFonts w:ascii="TimesNewRoman" w:hAnsi="TimesNewRoman" w:cs="TimesNewRoman"/>
+          <w:color w:val="1F497D" w:themeColor="text2"/>
+          <w:sz w:val="24"/>
+          <w:szCs w:val="24"/>
+        </w:rPr>
+      </w:pPr>
+      <w:r>
+        <w:rPr>
+          <w:rFonts w:ascii="TimesNewRoman" w:hAnsi="TimesNewRoman" w:cs="TimesNewRoman"/>
+          <w:color w:val="1F497D" w:themeColor="text2"/>
+          <w:sz w:val="24"/>
+          <w:szCs w:val="24"/>
+        </w:rPr>
+        <w:t xml:space="preserve">    ID,</w:t>
+      </w:r>
+    </w:p>
+    <w:p>
+      <w:pPr>
+        <w:spacing w:line="360" w:lineRule="auto"/>
+        <w:ind w:left="1440"/>
+        <w:rPr>
+          <w:rFonts w:ascii="TimesNewRoman" w:hAnsi="TimesNewRoman" w:cs="TimesNewRoman"/>
+          <w:color w:val="1F497D" w:themeColor="text2"/>
+          <w:sz w:val="24"/>
+          <w:szCs w:val="24"/>
+        </w:rPr>
+      </w:pPr>
+      <w:r>
+        <w:rPr>
+          <w:rFonts w:ascii="TimesNewRoman" w:hAnsi="TimesNewRoman" w:cs="TimesNewRoman"/>
+          <w:color w:val="1F497D" w:themeColor="text2"/>
+          <w:sz w:val="24"/>
+          <w:szCs w:val="24"/>
+        </w:rPr>
+        <w:t xml:space="preserve">    LAST_NAME,</w:t>
+      </w:r>
+    </w:p>
+    <w:p>
+      <w:pPr>
+        <w:spacing w:line="360" w:lineRule="auto"/>
+        <w:ind w:left="1440"/>
+        <w:rPr>
+          <w:rFonts w:ascii="TimesNewRoman" w:hAnsi="TimesNewRoman" w:cs="TimesNewRoman"/>
+          <w:color w:val="1F497D" w:themeColor="text2"/>
+          <w:sz w:val="24"/>
+          <w:szCs w:val="24"/>
+        </w:rPr>
+      </w:pPr>
+      <w:r>
+        <w:rPr>
+          <w:rFonts w:ascii="TimesNewRoman" w:hAnsi="TimesNewRoman" w:cs="TimesNewRoman"/>
+          <w:color w:val="1F497D" w:themeColor="text2"/>
+          <w:sz w:val="24"/>
+          <w:szCs w:val="24"/>
+        </w:rPr>
+        <w:t xml:space="preserve">    FIRST_NAME,</w:t>
+      </w:r>
+      <w:bookmarkStart w:id="0" w:name="_GoBack"/>
+      <w:bookmarkEnd w:id="0"/>
+    </w:p>
+    <w:p>
+      <w:pPr>
+        <w:spacing w:line="360" w:lineRule="auto"/>
+        <w:ind w:left="1440"/>
+        <w:rPr>
+          <w:rFonts w:ascii="TimesNewRoman" w:hAnsi="TimesNewRoman" w:cs="TimesNewRoman"/>
+          <w:color w:val="1F497D" w:themeColor="text2"/>
+          <w:sz w:val="24"/>
+          <w:szCs w:val="24"/>
+        </w:rPr>
+      </w:pPr>
+      <w:r>
+        <w:rPr>
+          <w:rFonts w:ascii="TimesNewRoman" w:hAnsi="TimesNewRoman" w:cs="TimesNewRoman"/>
+          <w:color w:val="1F497D" w:themeColor="text2"/>
+          <w:sz w:val="24"/>
+          <w:szCs w:val="24"/>
+        </w:rPr>
+        <w:t xml:space="preserve">    USERID,</w:t>
+      </w:r>
+    </w:p>
+    <w:p>
+      <w:pPr>
+        <w:spacing w:line="360" w:lineRule="auto"/>
+        <w:ind w:left="1440"/>
+        <w:rPr>
+          <w:rFonts w:ascii="TimesNewRoman" w:hAnsi="TimesNewRoman" w:cs="TimesNewRoman"/>
+          <w:color w:val="1F497D" w:themeColor="text2"/>
+          <w:sz w:val="24"/>
+          <w:szCs w:val="24"/>
+        </w:rPr>
+      </w:pPr>
+      <w:r>
+        <w:rPr>
+          <w:rFonts w:ascii="TimesNewRoman" w:hAnsi="TimesNewRoman" w:cs="TimesNewRoman"/>
+          <w:color w:val="1F497D" w:themeColor="text2"/>
+          <w:sz w:val="24"/>
+          <w:szCs w:val="24"/>
+        </w:rPr>
+        <w:t xml:space="preserve">    SALARY</w:t>
+      </w:r>
+    </w:p>
+    <w:p>
+      <w:pPr>
+        <w:spacing w:line="360" w:lineRule="auto"/>
+        <w:ind w:left="1440"/>
+        <w:rPr>
+          <w:rFonts w:ascii="TimesNewRoman" w:hAnsi="TimesNewRoman" w:cs="TimesNewRoman"/>
+          <w:color w:val="1F497D" w:themeColor="text2"/>
+          <w:sz w:val="24"/>
+          <w:szCs w:val="24"/>
+        </w:rPr>
+      </w:pPr>
+      <w:r>
+        <w:rPr>
+          <w:rFonts w:ascii="TimesNewRoman" w:hAnsi="TimesNewRoman" w:cs="TimesNewRoman"/>
+          <w:color w:val="1F497D" w:themeColor="text2"/>
+          <w:sz w:val="24"/>
+          <w:szCs w:val="24"/>
+        </w:rPr>
+        <w:t>) VALUES (</w:t>
+      </w:r>
+    </w:p>
+    <w:p>
+      <w:pPr>
+        <w:spacing w:line="360" w:lineRule="auto"/>
+        <w:ind w:left="1440"/>
+        <w:rPr>
+          <w:rFonts w:ascii="TimesNewRoman" w:hAnsi="TimesNewRoman" w:cs="TimesNewRoman"/>
+          <w:color w:val="1F497D" w:themeColor="text2"/>
+          <w:sz w:val="24"/>
+          <w:szCs w:val="24"/>
+        </w:rPr>
+      </w:pPr>
+      <w:r>
+        <w:rPr>
+          <w:rFonts w:ascii="TimesNewRoman" w:hAnsi="TimesNewRoman" w:cs="TimesNewRoman"/>
+          <w:color w:val="1F497D" w:themeColor="text2"/>
+          <w:sz w:val="24"/>
+          <w:szCs w:val="24"/>
+        </w:rPr>
+        <w:t xml:space="preserve">    &amp;ID,</w:t>
+      </w:r>
+    </w:p>
+    <w:p>
+      <w:pPr>
+        <w:spacing w:line="360" w:lineRule="auto"/>
+        <w:ind w:left="1440"/>
+        <w:rPr>
+          <w:rFonts w:ascii="TimesNewRoman" w:hAnsi="TimesNewRoman" w:cs="TimesNewRoman"/>
+          <w:color w:val="1F497D" w:themeColor="text2"/>
+          <w:sz w:val="24"/>
+          <w:szCs w:val="24"/>
+        </w:rPr>
+      </w:pPr>
+      <w:r>
+        <w:rPr>
+          <w:rFonts w:ascii="TimesNewRoman" w:hAnsi="TimesNewRoman" w:cs="TimesNewRoman"/>
+          <w:color w:val="1F497D" w:themeColor="text2"/>
+          <w:sz w:val="24"/>
+          <w:szCs w:val="24"/>
+        </w:rPr>
+        <w:t xml:space="preserve">    '&amp;&amp;LAST_NAME',</w:t>
+      </w:r>
+    </w:p>
+    <w:p>
+      <w:pPr>
+        <w:spacing w:line="360" w:lineRule="auto"/>
+        <w:ind w:left="1440"/>
+        <w:rPr>
+          <w:rFonts w:ascii="TimesNewRoman" w:hAnsi="TimesNewRoman" w:cs="TimesNewRoman"/>
+          <w:color w:val="1F497D" w:themeColor="text2"/>
+          <w:sz w:val="24"/>
+          <w:szCs w:val="24"/>
+        </w:rPr>
+      </w:pPr>
+      <w:r>
+        <w:rPr>
+          <w:rFonts w:ascii="TimesNewRoman" w:hAnsi="TimesNewRoman" w:cs="TimesNewRoman"/>
+          <w:color w:val="1F497D" w:themeColor="text2"/>
+          <w:sz w:val="24"/>
+          <w:szCs w:val="24"/>
+        </w:rPr>
+        <w:t xml:space="preserve">    '&amp;&amp;FIRST_NAME',</w:t>
+      </w:r>
+    </w:p>
+    <w:p>
+      <w:pPr>
+        <w:spacing w:line="360" w:lineRule="auto"/>
+        <w:ind w:left="1440"/>
+        <w:rPr>
+          <w:rFonts w:ascii="TimesNewRoman" w:hAnsi="TimesNewRoman" w:cs="TimesNewRoman"/>
+          <w:color w:val="1F497D" w:themeColor="text2"/>
+          <w:sz w:val="24"/>
+          <w:szCs w:val="24"/>
+        </w:rPr>
+      </w:pPr>
+      <w:r>
+        <w:rPr>
+          <w:rFonts w:ascii="TimesNewRoman" w:hAnsi="TimesNewRoman" w:cs="TimesNewRoman"/>
+          <w:color w:val="1F497D" w:themeColor="text2"/>
+          <w:sz w:val="24"/>
+          <w:szCs w:val="24"/>
+        </w:rPr>
+        <w:t xml:space="preserve">    </w:t>
+      </w:r>
+      <w:proofErr w:type="gramStart"/>
+      <w:r>
+        <w:rPr>
+          <w:rFonts w:ascii="TimesNewRoman" w:hAnsi="TimesNewRoman" w:cs="TimesNewRoman"/>
+          <w:color w:val="1F497D" w:themeColor="text2"/>
+          <w:sz w:val="24"/>
+          <w:szCs w:val="24"/>
+        </w:rPr>
+        <w:t>LOWER(</w:t>
+      </w:r>
+      <w:proofErr w:type="gramEnd"/>
+      <w:r>
+        <w:rPr>
+          <w:rFonts w:ascii="TimesNewRoman" w:hAnsi="TimesNewRoman" w:cs="TimesNewRoman"/>
+          <w:color w:val="1F497D" w:themeColor="text2"/>
+          <w:sz w:val="24"/>
+          <w:szCs w:val="24"/>
+        </w:rPr>
+        <w:t>SUBSTR('&amp;FIRST_NAME', 1, 1) || SUBSTR('&amp;LAST_NAME', 1, 7)),</w:t>
+      </w:r>
+    </w:p>
+    <w:p>
+      <w:pPr>
+        <w:spacing w:line="360" w:lineRule="auto"/>
+        <w:ind w:left="1440"/>
+        <w:rPr>
+          <w:rFonts w:ascii="TimesNewRoman" w:hAnsi="TimesNewRoman" w:cs="TimesNewRoman"/>
+          <w:color w:val="1F497D" w:themeColor="text2"/>
+          <w:sz w:val="24"/>
+          <w:szCs w:val="24"/>
+        </w:rPr>
+      </w:pPr>
+      <w:r>
+        <w:rPr>
+          <w:rFonts w:ascii="TimesNewRoman" w:hAnsi="TimesNewRoman" w:cs="TimesNewRoman"/>
+          <w:color w:val="1F497D" w:themeColor="text2"/>
+          <w:sz w:val="24"/>
+          <w:szCs w:val="24"/>
+        </w:rPr>
+        <w:t xml:space="preserve">    &amp;SALARY</w:t>
+      </w:r>
+    </w:p>
+    <w:p>
+      <w:pPr>
+        <w:spacing w:line="360" w:lineRule="auto"/>
+        <w:ind w:left="1440"/>
+        <w:rPr>
+          <w:rFonts w:ascii="TimesNewRoman" w:hAnsi="TimesNewRoman" w:cs="TimesNewRoman"/>
+          <w:color w:val="1F497D" w:themeColor="text2"/>
+          <w:sz w:val="24"/>
+          <w:szCs w:val="24"/>
+        </w:rPr>
+      </w:pPr>
+      <w:r>
+        <w:rPr>
+          <w:rFonts w:ascii="TimesNewRoman" w:hAnsi="TimesNewRoman" w:cs="TimesNewRoman"/>
+          <w:color w:val="1F497D" w:themeColor="text2"/>
+          <w:sz w:val="24"/>
+          <w:szCs w:val="24"/>
+        </w:rPr>
+        <w:t>);</w:t>
+      </w:r>
+    </w:p>
+    <w:p>
+      <w:pPr>
         <w:autoSpaceDE w:val="0"/>
         <w:autoSpaceDN w:val="0"/>
         <w:adjustRightInd w:val="0"/>
@@ -4072,6 +4325,67 @@
     </w:p>
     <w:p>
       <w:pPr>
+        <w:autoSpaceDE w:val="0"/>
+        <w:autoSpaceDN w:val="0"/>
+        <w:adjustRightInd w:val="0"/>
+        <w:spacing w:after="0" w:line="360" w:lineRule="auto"/>
+        <w:rPr>
+          <w:rFonts w:ascii="TimesNewRoman" w:hAnsi="TimesNewRoman" w:cs="TimesNewRoman"/>
+          <w:color w:val="1F497D" w:themeColor="text2"/>
+          <w:sz w:val="24"/>
+          <w:szCs w:val="24"/>
+        </w:rPr>
+      </w:pPr>
+      <w:r>
+        <w:rPr>
+          <w:rFonts w:ascii="TimesNewRoman" w:hAnsi="TimesNewRoman" w:cs="TimesNewRoman"/>
+          <w:color w:val="1F497D" w:themeColor="text2"/>
+          <w:sz w:val="24"/>
+          <w:szCs w:val="24"/>
+        </w:rPr>
+        <w:tab/>
+      </w:r>
+      <w:r>
+        <w:rPr>
+          <w:rFonts w:ascii="TimesNewRoman" w:hAnsi="TimesNewRoman" w:cs="TimesNewRoman"/>
+          <w:color w:val="1F497D" w:themeColor="text2"/>
+          <w:sz w:val="24"/>
+          <w:szCs w:val="24"/>
+        </w:rPr>
+        <w:t>@c:\users\</w:t>
+      </w:r>
+      <w:proofErr w:type="spellStart"/>
+      <w:r>
+        <w:rPr>
+          <w:rFonts w:ascii="TimesNewRoman" w:hAnsi="TimesNewRoman" w:cs="TimesNewRoman"/>
+          <w:color w:val="1F497D" w:themeColor="text2"/>
+          <w:sz w:val="24"/>
+          <w:szCs w:val="24"/>
+        </w:rPr>
+        <w:t>nexwave</w:t>
+      </w:r>
+      <w:proofErr w:type="spellEnd"/>
+      <w:r>
+        <w:rPr>
+          <w:rFonts w:ascii="TimesNewRoman" w:hAnsi="TimesNewRoman" w:cs="TimesNewRoman"/>
+          <w:color w:val="1F497D" w:themeColor="text2"/>
+          <w:sz w:val="24"/>
+          <w:szCs w:val="24"/>
+        </w:rPr>
+        <w:t>\labs\lab_09_24</w:t>
+      </w:r>
+      <w:r>
+        <w:rPr>
+          <w:rFonts w:ascii="TimesNewRoman" w:hAnsi="TimesNewRoman" w:cs="TimesNewRoman"/>
+          <w:color w:val="1F497D" w:themeColor="text2"/>
+          <w:sz w:val="24"/>
+          <w:szCs w:val="24"/>
+        </w:rPr>
+        <w:t>.sql</w:t>
+      </w:r>
+    </w:p>
+    <w:p>
+      <w:pPr>
         <w:spacing w:line="360" w:lineRule="auto"/>
         <w:rPr>
           <w:rFonts w:ascii="TimesNewRoman" w:hAnsi="TimesNewRoman" w:cs="TimesNewRoman"/>
@@ -4114,6 +4428,7 @@
           <w:szCs w:val="24"/>
           <w:lang w:val="en-US"/>
         </w:rPr>
+        <w:lastRenderedPageBreak/>
         <w:drawing>
           <wp:inline distT="0" distB="0" distL="0" distR="0" wp14:anchorId="4166F684" wp14:editId="260BEB1D">
             <wp:extent cx="3838575" cy="390525"/>
@@ -4167,7 +4482,17 @@
     <w:p>
       <w:pPr>
         <w:spacing w:line="360" w:lineRule="auto"/>
-      </w:pPr>
+        <w:ind w:firstLine="720"/>
+        <w:rPr>
+          <w:color w:val="1F497D" w:themeColor="text2"/>
+        </w:rPr>
+      </w:pPr>
+      <w:r>
+        <w:rPr>
+          <w:color w:val="1F497D" w:themeColor="text2"/>
+        </w:rPr>
+        <w:t>SELECT * FROM MY_EMPLOYEE;</w:t>
+      </w:r>
     </w:p>
     <w:sectPr>
       <w:pgSz w:w="12240" w:h="15840"/>

</xml_diff>